<commit_message>
trying to filter plots by sex
</commit_message>
<xml_diff>
--- a/data/TW/TW Data Key.docx
+++ b/data/TW/TW Data Key.docx
@@ -15,7 +15,25 @@
           <w:bCs/>
           <w:highlight w:val="cyan"/>
         </w:rPr>
-        <w:t>“2hr Cold Stress Currents (glu)”</w:t>
+        <w:t>“2hr Cold Stress Currents (</w:t>
+      </w:r>
+      <w:proofErr w:type="spellStart"/>
+      <w:r>
+        <w:rPr>
+          <w:b/>
+          <w:bCs/>
+          <w:highlight w:val="cyan"/>
+        </w:rPr>
+        <w:t>glu</w:t>
+      </w:r>
+      <w:proofErr w:type="spellEnd"/>
+      <w:r>
+        <w:rPr>
+          <w:b/>
+          <w:bCs/>
+          <w:highlight w:val="cyan"/>
+        </w:rPr>
+        <w:t>)”</w:t>
       </w:r>
     </w:p>
     <w:p>
@@ -1376,7 +1394,43 @@
           <w:bCs/>
           <w:highlight w:val="magenta"/>
         </w:rPr>
-        <w:t>“2 hour cold stress + AM251 currents (glu)”</w:t>
+        <w:t>“</w:t>
+      </w:r>
+      <w:proofErr w:type="gramStart"/>
+      <w:r>
+        <w:rPr>
+          <w:b/>
+          <w:bCs/>
+          <w:highlight w:val="magenta"/>
+        </w:rPr>
+        <w:t>2 hour</w:t>
+      </w:r>
+      <w:proofErr w:type="gramEnd"/>
+      <w:r>
+        <w:rPr>
+          <w:b/>
+          <w:bCs/>
+          <w:highlight w:val="magenta"/>
+        </w:rPr>
+        <w:t xml:space="preserve"> cold stress + AM251 currents (</w:t>
+      </w:r>
+      <w:proofErr w:type="spellStart"/>
+      <w:r>
+        <w:rPr>
+          <w:b/>
+          <w:bCs/>
+          <w:highlight w:val="magenta"/>
+        </w:rPr>
+        <w:t>glu</w:t>
+      </w:r>
+      <w:proofErr w:type="spellEnd"/>
+      <w:r>
+        <w:rPr>
+          <w:b/>
+          <w:bCs/>
+          <w:highlight w:val="magenta"/>
+        </w:rPr>
+        <w:t>)”</w:t>
       </w:r>
     </w:p>
     <w:p>
@@ -1905,7 +1959,21 @@
         <w:rPr>
           <w:highlight w:val="magenta"/>
         </w:rPr>
-        <w:t>Control 2hr Cold Stress Currents (glu)”</w:t>
+        <w:t>Control 2hr Cold Stress Currents (</w:t>
+      </w:r>
+      <w:proofErr w:type="spellStart"/>
+      <w:r>
+        <w:rPr>
+          <w:highlight w:val="magenta"/>
+        </w:rPr>
+        <w:t>glu</w:t>
+      </w:r>
+      <w:proofErr w:type="spellEnd"/>
+      <w:r>
+        <w:rPr>
+          <w:highlight w:val="magenta"/>
+        </w:rPr>
+        <w:t>)”</w:t>
       </w:r>
     </w:p>
     <w:p/>
@@ -2780,7 +2848,10 @@
     <w:p/>
     <w:p>
       <w:r>
-        <w:t>Catagorey 4</w:t>
+        <w:t>Category</w:t>
+      </w:r>
+      <w:r>
+        <w:t xml:space="preserve"> 4</w:t>
       </w:r>
     </w:p>
     <w:p>
@@ -3151,7 +3222,15 @@
         <w:t>-</w:t>
       </w:r>
       <w:r>
-        <w:t>“GABA 2 hour cold stress currents”</w:t>
+        <w:t xml:space="preserve">“GABA </w:t>
+      </w:r>
+      <w:proofErr w:type="gramStart"/>
+      <w:r>
+        <w:t>2 hour</w:t>
+      </w:r>
+      <w:proofErr w:type="gramEnd"/>
+      <w:r>
+        <w:t xml:space="preserve"> cold stress currents”</w:t>
       </w:r>
     </w:p>
     <w:p>
@@ -3159,7 +3238,15 @@
         <w:t>-</w:t>
       </w:r>
       <w:r>
-        <w:t>“4 hour cold stress currents (Gaba and Glu)”</w:t>
+        <w:t>“</w:t>
+      </w:r>
+      <w:proofErr w:type="gramStart"/>
+      <w:r>
+        <w:t>4 hour</w:t>
+      </w:r>
+      <w:proofErr w:type="gramEnd"/>
+      <w:r>
+        <w:t xml:space="preserve"> cold stress currents (Gaba and Glu)”</w:t>
       </w:r>
     </w:p>
     <w:p>
@@ -3265,9 +3352,11 @@
     <w:p/>
     <w:p/>
     <w:p>
+      <w:proofErr w:type="spellStart"/>
       <w:r>
         <w:t>CellID</w:t>
       </w:r>
+      <w:proofErr w:type="spellEnd"/>
       <w:r>
         <w:t>:</w:t>
       </w:r>

</xml_diff>

<commit_message>
trying to use male data
</commit_message>
<xml_diff>
--- a/data/TW/TW Data Key.docx
+++ b/data/TW/TW Data Key.docx
@@ -15,25 +15,7 @@
           <w:bCs/>
           <w:highlight w:val="cyan"/>
         </w:rPr>
-        <w:t>“2hr Cold Stress Currents (</w:t>
-      </w:r>
-      <w:proofErr w:type="spellStart"/>
-      <w:r>
-        <w:rPr>
-          <w:b/>
-          <w:bCs/>
-          <w:highlight w:val="cyan"/>
-        </w:rPr>
-        <w:t>glu</w:t>
-      </w:r>
-      <w:proofErr w:type="spellEnd"/>
-      <w:r>
-        <w:rPr>
-          <w:b/>
-          <w:bCs/>
-          <w:highlight w:val="cyan"/>
-        </w:rPr>
-        <w:t>)”</w:t>
+        <w:t>“2hr Cold Stress Currents (glu)”</w:t>
       </w:r>
     </w:p>
     <w:p>
@@ -1364,581 +1346,540 @@
           <w:bCs/>
           <w:highlight w:val="magenta"/>
         </w:rPr>
+        <w:t>“2 hour cold stress + AM251 currents (glu)”</w:t>
+      </w:r>
+    </w:p>
+    <w:p>
+      <w:pPr>
+        <w:rPr>
+          <w:b/>
+          <w:bCs/>
+        </w:rPr>
+      </w:pPr>
+    </w:p>
+    <w:p>
+      <w:pPr>
+        <w:rPr>
+          <w:b/>
+          <w:bCs/>
+          <w:u w:val="single"/>
+        </w:rPr>
+      </w:pPr>
+      <w:r>
+        <w:rPr>
+          <w:b/>
+          <w:bCs/>
+          <w:u w:val="single"/>
+        </w:rPr>
+        <w:t>TW16</w:t>
+      </w:r>
+    </w:p>
+    <w:p>
+      <w:r>
+        <w:rPr>
+          <w:b/>
+          <w:bCs/>
+          <w:highlight w:val="green"/>
+        </w:rPr>
+        <w:t>22313013:</w:t>
+      </w:r>
+      <w:r>
+        <w:rPr>
+          <w:highlight w:val="green"/>
+        </w:rPr>
+        <w:t xml:space="preserve"> baseline</w:t>
+      </w:r>
+    </w:p>
+    <w:p>
+      <w:r>
+        <w:rPr>
+          <w:b/>
+          <w:bCs/>
+        </w:rPr>
+        <w:t>2</w:t>
+      </w:r>
+      <w:r>
+        <w:rPr>
+          <w:b/>
+          <w:bCs/>
+        </w:rPr>
+        <w:t>2313015-17</w:t>
+      </w:r>
+      <w:r>
+        <w:rPr>
+          <w:b/>
+          <w:bCs/>
+        </w:rPr>
+        <w:t>:</w:t>
+      </w:r>
+      <w:r>
+        <w:t xml:space="preserve"> post HFS </w:t>
+      </w:r>
+      <w:r>
+        <w:rPr>
+          <w:highlight w:val="yellow"/>
+        </w:rPr>
+        <w:t>(lost)</w:t>
+      </w:r>
+    </w:p>
+    <w:p>
+      <w:r>
+        <w:t xml:space="preserve">Ra: </w:t>
+      </w:r>
+    </w:p>
+    <w:p/>
+    <w:p>
+      <w:pPr>
+        <w:rPr>
+          <w:b/>
+          <w:bCs/>
+          <w:u w:val="single"/>
+        </w:rPr>
+      </w:pPr>
+      <w:r>
+        <w:rPr>
+          <w:b/>
+          <w:bCs/>
+          <w:u w:val="single"/>
+        </w:rPr>
+        <w:t>TW1</w:t>
+      </w:r>
+      <w:r>
+        <w:rPr>
+          <w:b/>
+          <w:bCs/>
+          <w:u w:val="single"/>
+        </w:rPr>
+        <w:t>7</w:t>
+      </w:r>
+    </w:p>
+    <w:p>
+      <w:pPr>
+        <w:rPr>
+          <w:highlight w:val="green"/>
+        </w:rPr>
+      </w:pPr>
+      <w:r>
+        <w:rPr>
+          <w:b/>
+          <w:bCs/>
+          <w:highlight w:val="green"/>
+        </w:rPr>
+        <w:t>22313020:</w:t>
+      </w:r>
+      <w:r>
+        <w:rPr>
+          <w:highlight w:val="green"/>
+        </w:rPr>
+        <w:t xml:space="preserve"> baseline</w:t>
+      </w:r>
+    </w:p>
+    <w:p>
+      <w:r>
+        <w:rPr>
+          <w:b/>
+          <w:bCs/>
+          <w:highlight w:val="green"/>
+        </w:rPr>
+        <w:t>22313022-30:</w:t>
+      </w:r>
+      <w:r>
+        <w:rPr>
+          <w:highlight w:val="green"/>
+        </w:rPr>
+        <w:t xml:space="preserve"> post HFS (9) all there</w:t>
+      </w:r>
+    </w:p>
+    <w:p>
+      <w:r>
+        <w:t>Ra: 1.1, 1.1, 1.1, 1.2, 1.3, 1.3, 1.3, 1.3, 1.3, 1.3, 1.4</w:t>
+      </w:r>
+    </w:p>
+    <w:p/>
+    <w:p>
+      <w:pPr>
+        <w:rPr>
+          <w:b/>
+          <w:bCs/>
+          <w:u w:val="single"/>
+        </w:rPr>
+      </w:pPr>
+      <w:r>
+        <w:rPr>
+          <w:b/>
+          <w:bCs/>
+          <w:u w:val="single"/>
+        </w:rPr>
+        <w:t>TW1</w:t>
+      </w:r>
+      <w:r>
+        <w:rPr>
+          <w:b/>
+          <w:bCs/>
+          <w:u w:val="single"/>
+        </w:rPr>
+        <w:t>8</w:t>
+      </w:r>
+    </w:p>
+    <w:p>
+      <w:pPr>
+        <w:rPr>
+          <w:highlight w:val="green"/>
+        </w:rPr>
+      </w:pPr>
+      <w:r>
+        <w:rPr>
+          <w:b/>
+          <w:bCs/>
+          <w:highlight w:val="green"/>
+        </w:rPr>
+        <w:t>22314029:</w:t>
+      </w:r>
+      <w:r>
+        <w:rPr>
+          <w:highlight w:val="green"/>
+        </w:rPr>
+        <w:t xml:space="preserve"> baseline</w:t>
+      </w:r>
+    </w:p>
+    <w:p>
+      <w:r>
+        <w:rPr>
+          <w:b/>
+          <w:bCs/>
+          <w:highlight w:val="green"/>
+        </w:rPr>
+        <w:t>22314031-37:</w:t>
+      </w:r>
+      <w:r>
+        <w:rPr>
+          <w:highlight w:val="green"/>
+        </w:rPr>
+        <w:t xml:space="preserve"> post HFS (7) all there</w:t>
+      </w:r>
+    </w:p>
+    <w:p>
+      <w:r>
+        <w:t>Ra: 1.6, 1.6, 1.7, 1.7, 1.8, 1.8, 1.8, 1.9</w:t>
+      </w:r>
+    </w:p>
+    <w:p/>
+    <w:p>
+      <w:pPr>
+        <w:rPr>
+          <w:b/>
+          <w:bCs/>
+          <w:u w:val="single"/>
+        </w:rPr>
+      </w:pPr>
+      <w:r>
+        <w:rPr>
+          <w:b/>
+          <w:bCs/>
+          <w:u w:val="single"/>
+        </w:rPr>
+        <w:t>TW1</w:t>
+      </w:r>
+      <w:r>
+        <w:rPr>
+          <w:b/>
+          <w:bCs/>
+          <w:u w:val="single"/>
+        </w:rPr>
+        <w:t>9</w:t>
+      </w:r>
+    </w:p>
+    <w:p>
+      <w:pPr>
+        <w:rPr>
+          <w:highlight w:val="green"/>
+        </w:rPr>
+      </w:pPr>
+      <w:r>
+        <w:rPr>
+          <w:b/>
+          <w:bCs/>
+          <w:highlight w:val="green"/>
+        </w:rPr>
+        <w:t>22314039:</w:t>
+      </w:r>
+      <w:r>
+        <w:rPr>
+          <w:highlight w:val="green"/>
+        </w:rPr>
+        <w:t xml:space="preserve"> baseline</w:t>
+      </w:r>
+    </w:p>
+    <w:p>
+      <w:r>
+        <w:rPr>
+          <w:b/>
+          <w:bCs/>
+          <w:highlight w:val="green"/>
+        </w:rPr>
+        <w:t>22314041-47:</w:t>
+      </w:r>
+      <w:r>
+        <w:rPr>
+          <w:highlight w:val="green"/>
+        </w:rPr>
+        <w:t xml:space="preserve"> post HFS (7) all there</w:t>
+      </w:r>
+    </w:p>
+    <w:p>
+      <w:r>
+        <w:t>Ra: 1.6, 1.7, 1.7, 1.7, 1.7, 1.7, 1.8, 1.9</w:t>
+      </w:r>
+    </w:p>
+    <w:p/>
+    <w:p>
+      <w:pPr>
+        <w:rPr>
+          <w:b/>
+          <w:bCs/>
+          <w:highlight w:val="green"/>
+          <w:u w:val="single"/>
+        </w:rPr>
+      </w:pPr>
+      <w:r>
+        <w:rPr>
+          <w:b/>
+          <w:bCs/>
+          <w:highlight w:val="green"/>
+          <w:u w:val="single"/>
+        </w:rPr>
+        <w:t>TW20</w:t>
+      </w:r>
+    </w:p>
+    <w:p>
+      <w:pPr>
+        <w:rPr>
+          <w:highlight w:val="green"/>
+        </w:rPr>
+      </w:pPr>
+      <w:r>
+        <w:rPr>
+          <w:b/>
+          <w:bCs/>
+          <w:highlight w:val="green"/>
+        </w:rPr>
+        <w:t>22403007:</w:t>
+      </w:r>
+      <w:r>
+        <w:rPr>
+          <w:highlight w:val="green"/>
+        </w:rPr>
+        <w:t xml:space="preserve"> baseline</w:t>
+      </w:r>
+    </w:p>
+    <w:p>
+      <w:r>
+        <w:rPr>
+          <w:b/>
+          <w:bCs/>
+          <w:highlight w:val="green"/>
+        </w:rPr>
+        <w:t>22403009-16:</w:t>
+      </w:r>
+      <w:r>
+        <w:rPr>
+          <w:highlight w:val="green"/>
+        </w:rPr>
+        <w:t xml:space="preserve"> post HFS (8) all there</w:t>
+      </w:r>
+    </w:p>
+    <w:p>
+      <w:r>
+        <w:t>Ra: 2.2, 2.2, 2.2, 2.2, 2.2, 2.1, 2.1, 2.2, 2.2</w:t>
+      </w:r>
+    </w:p>
+    <w:p/>
+    <w:p>
+      <w:pPr>
+        <w:rPr>
+          <w:b/>
+          <w:bCs/>
+          <w:u w:val="single"/>
+        </w:rPr>
+      </w:pPr>
+      <w:r>
+        <w:rPr>
+          <w:b/>
+          <w:bCs/>
+          <w:u w:val="single"/>
+        </w:rPr>
+        <w:t>TW</w:t>
+      </w:r>
+      <w:r>
+        <w:rPr>
+          <w:b/>
+          <w:bCs/>
+          <w:u w:val="single"/>
+        </w:rPr>
+        <w:t>21</w:t>
+      </w:r>
+    </w:p>
+    <w:p>
+      <w:pPr>
+        <w:rPr>
+          <w:highlight w:val="green"/>
+        </w:rPr>
+      </w:pPr>
+      <w:r>
+        <w:rPr>
+          <w:b/>
+          <w:bCs/>
+          <w:highlight w:val="green"/>
+        </w:rPr>
+        <w:t>22403018:</w:t>
+      </w:r>
+      <w:r>
+        <w:rPr>
+          <w:highlight w:val="green"/>
+        </w:rPr>
+        <w:t xml:space="preserve"> baseline</w:t>
+      </w:r>
+    </w:p>
+    <w:p>
+      <w:r>
+        <w:rPr>
+          <w:b/>
+          <w:bCs/>
+          <w:highlight w:val="green"/>
+        </w:rPr>
+        <w:t>22403020-26:</w:t>
+      </w:r>
+      <w:r>
+        <w:rPr>
+          <w:highlight w:val="green"/>
+        </w:rPr>
+        <w:t xml:space="preserve"> post HFS (7) all there</w:t>
+      </w:r>
+    </w:p>
+    <w:p>
+      <w:r>
+        <w:t>Ra: 1.5, 1.5, 1.5, 1.5, 1.5, 1.4, 1.5, 1.6</w:t>
+      </w:r>
+    </w:p>
+    <w:p/>
+    <w:p>
+      <w:pPr>
+        <w:rPr>
+          <w:b/>
+          <w:bCs/>
+          <w:u w:val="single"/>
+        </w:rPr>
+      </w:pPr>
+      <w:r>
+        <w:rPr>
+          <w:b/>
+          <w:bCs/>
+          <w:u w:val="single"/>
+        </w:rPr>
+        <w:t>TW</w:t>
+      </w:r>
+      <w:r>
+        <w:rPr>
+          <w:b/>
+          <w:bCs/>
+          <w:u w:val="single"/>
+        </w:rPr>
+        <w:t>22</w:t>
+      </w:r>
+    </w:p>
+    <w:p>
+      <w:r>
+        <w:rPr>
+          <w:b/>
+          <w:bCs/>
+          <w:highlight w:val="green"/>
+        </w:rPr>
+        <w:t>22313004:</w:t>
+      </w:r>
+      <w:r>
+        <w:rPr>
+          <w:highlight w:val="green"/>
+        </w:rPr>
+        <w:t xml:space="preserve"> baseline</w:t>
+      </w:r>
+    </w:p>
+    <w:p>
+      <w:r>
+        <w:t>Ra: 1.8-2.1</w:t>
+      </w:r>
+    </w:p>
+    <w:p/>
+    <w:p>
+      <w:pPr>
+        <w:rPr>
+          <w:b/>
+          <w:bCs/>
+          <w:u w:val="single"/>
+        </w:rPr>
+      </w:pPr>
+      <w:r>
+        <w:rPr>
+          <w:b/>
+          <w:bCs/>
+          <w:u w:val="single"/>
+        </w:rPr>
+        <w:t>TW</w:t>
+      </w:r>
+      <w:r>
+        <w:rPr>
+          <w:b/>
+          <w:bCs/>
+          <w:u w:val="single"/>
+        </w:rPr>
+        <w:t>23</w:t>
+      </w:r>
+    </w:p>
+    <w:p>
+      <w:r>
+        <w:rPr>
+          <w:b/>
+          <w:bCs/>
+          <w:highlight w:val="green"/>
+        </w:rPr>
+        <w:t>22403001:</w:t>
+      </w:r>
+      <w:r>
+        <w:rPr>
+          <w:highlight w:val="green"/>
+        </w:rPr>
+        <w:t xml:space="preserve"> baseline</w:t>
+      </w:r>
+    </w:p>
+    <w:p>
+      <w:r>
+        <w:t>Ra: 1.6</w:t>
+      </w:r>
+    </w:p>
+    <w:p/>
+    <w:p/>
+    <w:p/>
+    <w:p/>
+    <w:p>
+      <w:r>
+        <w:rPr>
+          <w:highlight w:val="magenta"/>
+        </w:rPr>
         <w:t>“</w:t>
       </w:r>
-      <w:proofErr w:type="gramStart"/>
-      <w:r>
-        <w:rPr>
-          <w:b/>
-          <w:bCs/>
+      <w:r>
+        <w:rPr>
           <w:highlight w:val="magenta"/>
         </w:rPr>
-        <w:t>2 hour</w:t>
-      </w:r>
-      <w:proofErr w:type="gramEnd"/>
-      <w:r>
-        <w:rPr>
-          <w:b/>
-          <w:bCs/>
-          <w:highlight w:val="magenta"/>
-        </w:rPr>
-        <w:t xml:space="preserve"> cold stress + AM251 currents (</w:t>
-      </w:r>
-      <w:proofErr w:type="spellStart"/>
-      <w:r>
-        <w:rPr>
-          <w:b/>
-          <w:bCs/>
-          <w:highlight w:val="magenta"/>
-        </w:rPr>
-        <w:t>glu</w:t>
-      </w:r>
-      <w:proofErr w:type="spellEnd"/>
-      <w:r>
-        <w:rPr>
-          <w:b/>
-          <w:bCs/>
-          <w:highlight w:val="magenta"/>
-        </w:rPr>
-        <w:t>)”</w:t>
-      </w:r>
-    </w:p>
-    <w:p>
-      <w:pPr>
-        <w:rPr>
-          <w:b/>
-          <w:bCs/>
-        </w:rPr>
-      </w:pPr>
-    </w:p>
-    <w:p>
-      <w:pPr>
-        <w:rPr>
-          <w:b/>
-          <w:bCs/>
-          <w:u w:val="single"/>
-        </w:rPr>
-      </w:pPr>
-      <w:r>
-        <w:rPr>
-          <w:b/>
-          <w:bCs/>
-          <w:u w:val="single"/>
-        </w:rPr>
-        <w:t>TW16</w:t>
-      </w:r>
-    </w:p>
-    <w:p>
-      <w:r>
-        <w:rPr>
-          <w:b/>
-          <w:bCs/>
-          <w:highlight w:val="green"/>
-        </w:rPr>
-        <w:t>22313013:</w:t>
-      </w:r>
-      <w:r>
-        <w:rPr>
-          <w:highlight w:val="green"/>
-        </w:rPr>
-        <w:t xml:space="preserve"> baseline</w:t>
-      </w:r>
-    </w:p>
-    <w:p>
-      <w:r>
-        <w:rPr>
-          <w:b/>
-          <w:bCs/>
-        </w:rPr>
-        <w:t>2</w:t>
-      </w:r>
-      <w:r>
-        <w:rPr>
-          <w:b/>
-          <w:bCs/>
-        </w:rPr>
-        <w:t>2313015-17</w:t>
-      </w:r>
-      <w:r>
-        <w:rPr>
-          <w:b/>
-          <w:bCs/>
-        </w:rPr>
-        <w:t>:</w:t>
-      </w:r>
-      <w:r>
-        <w:t xml:space="preserve"> post HFS </w:t>
-      </w:r>
-      <w:r>
-        <w:rPr>
-          <w:highlight w:val="yellow"/>
-        </w:rPr>
-        <w:t>(lost)</w:t>
-      </w:r>
-    </w:p>
-    <w:p>
-      <w:r>
-        <w:t xml:space="preserve">Ra: </w:t>
-      </w:r>
-    </w:p>
-    <w:p/>
-    <w:p>
-      <w:pPr>
-        <w:rPr>
-          <w:b/>
-          <w:bCs/>
-          <w:u w:val="single"/>
-        </w:rPr>
-      </w:pPr>
-      <w:r>
-        <w:rPr>
-          <w:b/>
-          <w:bCs/>
-          <w:u w:val="single"/>
-        </w:rPr>
-        <w:t>TW1</w:t>
-      </w:r>
-      <w:r>
-        <w:rPr>
-          <w:b/>
-          <w:bCs/>
-          <w:u w:val="single"/>
-        </w:rPr>
-        <w:t>7</w:t>
-      </w:r>
-    </w:p>
-    <w:p>
-      <w:pPr>
-        <w:rPr>
-          <w:highlight w:val="green"/>
-        </w:rPr>
-      </w:pPr>
-      <w:r>
-        <w:rPr>
-          <w:b/>
-          <w:bCs/>
-          <w:highlight w:val="green"/>
-        </w:rPr>
-        <w:t>22313020:</w:t>
-      </w:r>
-      <w:r>
-        <w:rPr>
-          <w:highlight w:val="green"/>
-        </w:rPr>
-        <w:t xml:space="preserve"> baseline</w:t>
-      </w:r>
-    </w:p>
-    <w:p>
-      <w:r>
-        <w:rPr>
-          <w:b/>
-          <w:bCs/>
-          <w:highlight w:val="green"/>
-        </w:rPr>
-        <w:t>22313022-30:</w:t>
-      </w:r>
-      <w:r>
-        <w:rPr>
-          <w:highlight w:val="green"/>
-        </w:rPr>
-        <w:t xml:space="preserve"> post HFS (9) all there</w:t>
-      </w:r>
-    </w:p>
-    <w:p>
-      <w:r>
-        <w:t>Ra: 1.1, 1.1, 1.1, 1.2, 1.3, 1.3, 1.3, 1.3, 1.3, 1.3, 1.4</w:t>
-      </w:r>
-    </w:p>
-    <w:p/>
-    <w:p>
-      <w:pPr>
-        <w:rPr>
-          <w:b/>
-          <w:bCs/>
-          <w:u w:val="single"/>
-        </w:rPr>
-      </w:pPr>
-      <w:r>
-        <w:rPr>
-          <w:b/>
-          <w:bCs/>
-          <w:u w:val="single"/>
-        </w:rPr>
-        <w:t>TW1</w:t>
-      </w:r>
-      <w:r>
-        <w:rPr>
-          <w:b/>
-          <w:bCs/>
-          <w:u w:val="single"/>
-        </w:rPr>
-        <w:t>8</w:t>
-      </w:r>
-    </w:p>
-    <w:p>
-      <w:pPr>
-        <w:rPr>
-          <w:highlight w:val="green"/>
-        </w:rPr>
-      </w:pPr>
-      <w:r>
-        <w:rPr>
-          <w:b/>
-          <w:bCs/>
-          <w:highlight w:val="green"/>
-        </w:rPr>
-        <w:t>22314029:</w:t>
-      </w:r>
-      <w:r>
-        <w:rPr>
-          <w:highlight w:val="green"/>
-        </w:rPr>
-        <w:t xml:space="preserve"> baseline</w:t>
-      </w:r>
-    </w:p>
-    <w:p>
-      <w:r>
-        <w:rPr>
-          <w:b/>
-          <w:bCs/>
-          <w:highlight w:val="green"/>
-        </w:rPr>
-        <w:t>22314031-37:</w:t>
-      </w:r>
-      <w:r>
-        <w:rPr>
-          <w:highlight w:val="green"/>
-        </w:rPr>
-        <w:t xml:space="preserve"> post HFS (7) all there</w:t>
-      </w:r>
-    </w:p>
-    <w:p>
-      <w:r>
-        <w:t>Ra: 1.6, 1.6, 1.7, 1.7, 1.8, 1.8, 1.8, 1.9</w:t>
-      </w:r>
-    </w:p>
-    <w:p/>
-    <w:p>
-      <w:pPr>
-        <w:rPr>
-          <w:b/>
-          <w:bCs/>
-          <w:u w:val="single"/>
-        </w:rPr>
-      </w:pPr>
-      <w:r>
-        <w:rPr>
-          <w:b/>
-          <w:bCs/>
-          <w:u w:val="single"/>
-        </w:rPr>
-        <w:t>TW1</w:t>
-      </w:r>
-      <w:r>
-        <w:rPr>
-          <w:b/>
-          <w:bCs/>
-          <w:u w:val="single"/>
-        </w:rPr>
-        <w:t>9</w:t>
-      </w:r>
-    </w:p>
-    <w:p>
-      <w:pPr>
-        <w:rPr>
-          <w:highlight w:val="green"/>
-        </w:rPr>
-      </w:pPr>
-      <w:r>
-        <w:rPr>
-          <w:b/>
-          <w:bCs/>
-          <w:highlight w:val="green"/>
-        </w:rPr>
-        <w:t>22314039:</w:t>
-      </w:r>
-      <w:r>
-        <w:rPr>
-          <w:highlight w:val="green"/>
-        </w:rPr>
-        <w:t xml:space="preserve"> baseline</w:t>
-      </w:r>
-    </w:p>
-    <w:p>
-      <w:r>
-        <w:rPr>
-          <w:b/>
-          <w:bCs/>
-          <w:highlight w:val="green"/>
-        </w:rPr>
-        <w:t>22314041-47:</w:t>
-      </w:r>
-      <w:r>
-        <w:rPr>
-          <w:highlight w:val="green"/>
-        </w:rPr>
-        <w:t xml:space="preserve"> post HFS (7) all there</w:t>
-      </w:r>
-    </w:p>
-    <w:p>
-      <w:r>
-        <w:t>Ra: 1.6, 1.7, 1.7, 1.7, 1.7, 1.7, 1.8, 1.9</w:t>
-      </w:r>
-    </w:p>
-    <w:p/>
-    <w:p>
-      <w:pPr>
-        <w:rPr>
-          <w:b/>
-          <w:bCs/>
-          <w:highlight w:val="green"/>
-          <w:u w:val="single"/>
-        </w:rPr>
-      </w:pPr>
-      <w:r>
-        <w:rPr>
-          <w:b/>
-          <w:bCs/>
-          <w:highlight w:val="green"/>
-          <w:u w:val="single"/>
-        </w:rPr>
-        <w:t>TW20</w:t>
-      </w:r>
-    </w:p>
-    <w:p>
-      <w:pPr>
-        <w:rPr>
-          <w:highlight w:val="green"/>
-        </w:rPr>
-      </w:pPr>
-      <w:r>
-        <w:rPr>
-          <w:b/>
-          <w:bCs/>
-          <w:highlight w:val="green"/>
-        </w:rPr>
-        <w:t>22403007:</w:t>
-      </w:r>
-      <w:r>
-        <w:rPr>
-          <w:highlight w:val="green"/>
-        </w:rPr>
-        <w:t xml:space="preserve"> baseline</w:t>
-      </w:r>
-    </w:p>
-    <w:p>
-      <w:r>
-        <w:rPr>
-          <w:b/>
-          <w:bCs/>
-          <w:highlight w:val="green"/>
-        </w:rPr>
-        <w:t>22403009-16:</w:t>
-      </w:r>
-      <w:r>
-        <w:rPr>
-          <w:highlight w:val="green"/>
-        </w:rPr>
-        <w:t xml:space="preserve"> post HFS (8) all there</w:t>
-      </w:r>
-    </w:p>
-    <w:p>
-      <w:r>
-        <w:t>Ra: 2.2, 2.2, 2.2, 2.2, 2.2, 2.1, 2.1, 2.2, 2.2</w:t>
-      </w:r>
-    </w:p>
-    <w:p/>
-    <w:p>
-      <w:pPr>
-        <w:rPr>
-          <w:b/>
-          <w:bCs/>
-          <w:u w:val="single"/>
-        </w:rPr>
-      </w:pPr>
-      <w:r>
-        <w:rPr>
-          <w:b/>
-          <w:bCs/>
-          <w:u w:val="single"/>
-        </w:rPr>
-        <w:t>TW</w:t>
-      </w:r>
-      <w:r>
-        <w:rPr>
-          <w:b/>
-          <w:bCs/>
-          <w:u w:val="single"/>
-        </w:rPr>
-        <w:t>21</w:t>
-      </w:r>
-    </w:p>
-    <w:p>
-      <w:pPr>
-        <w:rPr>
-          <w:highlight w:val="green"/>
-        </w:rPr>
-      </w:pPr>
-      <w:r>
-        <w:rPr>
-          <w:b/>
-          <w:bCs/>
-          <w:highlight w:val="green"/>
-        </w:rPr>
-        <w:t>22403018:</w:t>
-      </w:r>
-      <w:r>
-        <w:rPr>
-          <w:highlight w:val="green"/>
-        </w:rPr>
-        <w:t xml:space="preserve"> baseline</w:t>
-      </w:r>
-    </w:p>
-    <w:p>
-      <w:r>
-        <w:rPr>
-          <w:b/>
-          <w:bCs/>
-          <w:highlight w:val="green"/>
-        </w:rPr>
-        <w:t>22403020-26:</w:t>
-      </w:r>
-      <w:r>
-        <w:rPr>
-          <w:highlight w:val="green"/>
-        </w:rPr>
-        <w:t xml:space="preserve"> post HFS (7) all there</w:t>
-      </w:r>
-    </w:p>
-    <w:p>
-      <w:r>
-        <w:t>Ra: 1.5, 1.5, 1.5, 1.5, 1.5, 1.4, 1.5, 1.6</w:t>
-      </w:r>
-    </w:p>
-    <w:p/>
-    <w:p>
-      <w:pPr>
-        <w:rPr>
-          <w:b/>
-          <w:bCs/>
-          <w:u w:val="single"/>
-        </w:rPr>
-      </w:pPr>
-      <w:r>
-        <w:rPr>
-          <w:b/>
-          <w:bCs/>
-          <w:u w:val="single"/>
-        </w:rPr>
-        <w:t>TW</w:t>
-      </w:r>
-      <w:r>
-        <w:rPr>
-          <w:b/>
-          <w:bCs/>
-          <w:u w:val="single"/>
-        </w:rPr>
-        <w:t>22</w:t>
-      </w:r>
-    </w:p>
-    <w:p>
-      <w:r>
-        <w:rPr>
-          <w:b/>
-          <w:bCs/>
-          <w:highlight w:val="green"/>
-        </w:rPr>
-        <w:t>22313004:</w:t>
-      </w:r>
-      <w:r>
-        <w:rPr>
-          <w:highlight w:val="green"/>
-        </w:rPr>
-        <w:t xml:space="preserve"> baseline</w:t>
-      </w:r>
-    </w:p>
-    <w:p>
-      <w:r>
-        <w:t>Ra: 1.8-2.1</w:t>
-      </w:r>
-    </w:p>
-    <w:p/>
-    <w:p>
-      <w:pPr>
-        <w:rPr>
-          <w:b/>
-          <w:bCs/>
-          <w:u w:val="single"/>
-        </w:rPr>
-      </w:pPr>
-      <w:r>
-        <w:rPr>
-          <w:b/>
-          <w:bCs/>
-          <w:u w:val="single"/>
-        </w:rPr>
-        <w:t>TW</w:t>
-      </w:r>
-      <w:r>
-        <w:rPr>
-          <w:b/>
-          <w:bCs/>
-          <w:u w:val="single"/>
-        </w:rPr>
-        <w:t>23</w:t>
-      </w:r>
-    </w:p>
-    <w:p>
-      <w:r>
-        <w:rPr>
-          <w:b/>
-          <w:bCs/>
-          <w:highlight w:val="green"/>
-        </w:rPr>
-        <w:t>22403001:</w:t>
-      </w:r>
-      <w:r>
-        <w:rPr>
-          <w:highlight w:val="green"/>
-        </w:rPr>
-        <w:t xml:space="preserve"> baseline</w:t>
-      </w:r>
-    </w:p>
-    <w:p>
-      <w:r>
-        <w:t>Ra: 1.6</w:t>
-      </w:r>
-    </w:p>
-    <w:p/>
-    <w:p/>
-    <w:p/>
-    <w:p/>
-    <w:p>
-      <w:r>
-        <w:rPr>
-          <w:highlight w:val="magenta"/>
-        </w:rPr>
-        <w:t>“</w:t>
-      </w:r>
-      <w:r>
-        <w:rPr>
-          <w:highlight w:val="magenta"/>
-        </w:rPr>
-        <w:t>Control 2hr Cold Stress Currents (</w:t>
-      </w:r>
-      <w:proofErr w:type="spellStart"/>
-      <w:r>
-        <w:rPr>
-          <w:highlight w:val="magenta"/>
-        </w:rPr>
-        <w:t>glu</w:t>
-      </w:r>
-      <w:proofErr w:type="spellEnd"/>
-      <w:r>
-        <w:rPr>
-          <w:highlight w:val="magenta"/>
-        </w:rPr>
-        <w:t>)”</w:t>
+        <w:t>Control 2hr Cold Stress Currents (glu)”</w:t>
+      </w:r>
+      <w:r>
+        <w:t xml:space="preserve"> (noise</w:t>
+      </w:r>
+      <w:r>
+        <w:t>?</w:t>
+      </w:r>
+      <w:r>
+        <w:t>)</w:t>
       </w:r>
     </w:p>
     <w:p/>
@@ -3200,15 +3141,7 @@
         <w:t>-</w:t>
       </w:r>
       <w:r>
-        <w:t xml:space="preserve">“GABA </w:t>
-      </w:r>
-      <w:proofErr w:type="gramStart"/>
-      <w:r>
-        <w:t>2 hour</w:t>
-      </w:r>
-      <w:proofErr w:type="gramEnd"/>
-      <w:r>
-        <w:t xml:space="preserve"> cold stress currents”</w:t>
+        <w:t>“GABA 2 hour cold stress currents”</w:t>
       </w:r>
     </w:p>
     <w:p>
@@ -3216,15 +3149,7 @@
         <w:t>-</w:t>
       </w:r>
       <w:r>
-        <w:t>“</w:t>
-      </w:r>
-      <w:proofErr w:type="gramStart"/>
-      <w:r>
-        <w:t>4 hour</w:t>
-      </w:r>
-      <w:proofErr w:type="gramEnd"/>
-      <w:r>
-        <w:t xml:space="preserve"> cold stress currents (Gaba and Glu)”</w:t>
+        <w:t>“4 hour cold stress currents (Gaba and Glu)”</w:t>
       </w:r>
     </w:p>
     <w:p>
@@ -3330,11 +3255,9 @@
     <w:p/>
     <w:p/>
     <w:p>
-      <w:proofErr w:type="spellStart"/>
       <w:r>
         <w:t>CellID</w:t>
       </w:r>
-      <w:proofErr w:type="spellEnd"/>
       <w:r>
         <w:t>:</w:t>
       </w:r>

</xml_diff>